<commit_message>
Finish scrollbar, first section aboutme, active class
</commit_message>
<xml_diff>
--- a/files/Marcin Garski_resume.docx
+++ b/files/Marcin Garski_resume.docx
@@ -193,6 +193,53 @@
         </w:rPr>
         <w:t xml:space="preserve"> </w:t>
       </w:r>
+      <w:r>
+        <w:rPr>
+          <w:rFonts w:eastAsia="Wingdings" w:cs="Wingdings" w:ascii="Wingdings" w:hAnsi="Wingdings"/>
+          <w:color w:val="C2D69B" w:themeColor="accent3" w:themeTint="99"/>
+          <w:spacing w:val="-4"/>
+          <w:sz w:val="22"/>
+          <w:szCs w:val="22"/>
+        </w:rPr>
+        <w:t></w:t>
+      </w:r>
+      <w:r>
+        <w:rPr>
+          <w:rFonts w:cs="Calibri Light" w:ascii="Calibri Light" w:hAnsi="Calibri Light"/>
+          <w:b/>
+          <w:color w:val="262626" w:themeColor="text1" w:themeTint="d9"/>
+          <w:spacing w:val="-4"/>
+          <w:sz w:val="22"/>
+          <w:szCs w:val="22"/>
+        </w:rPr>
+        <w:t xml:space="preserve"> </w:t>
+      </w:r>
+      <w:hyperlink r:id="rId4">
+        <w:r>
+          <w:rPr>
+            <w:rStyle w:val="Czeinternetowe"/>
+            <w:rFonts w:cs="Calibri Light" w:ascii="Calibri Light" w:hAnsi="Calibri Light"/>
+            <w:b w:val="false"/>
+            <w:bCs w:val="false"/>
+            <w:spacing w:val="-4"/>
+            <w:sz w:val="22"/>
+            <w:szCs w:val="22"/>
+          </w:rPr>
+          <w:t>www.</w:t>
+        </w:r>
+      </w:hyperlink>
+      <w:r>
+        <w:rPr>
+          <w:rStyle w:val="Czeinternetowe"/>
+          <w:rFonts w:cs="Calibri Light" w:ascii="Calibri Light" w:hAnsi="Calibri Light"/>
+          <w:b w:val="false"/>
+          <w:bCs w:val="false"/>
+          <w:spacing w:val="-4"/>
+          <w:sz w:val="22"/>
+          <w:szCs w:val="22"/>
+        </w:rPr>
+        <w:t>marcingarski.com</w:t>
+      </w:r>
     </w:p>
     <w:p>
       <w:pPr>
@@ -373,8 +420,8 @@
     <w:p>
       <w:pPr>
         <w:sectPr>
-          <w:headerReference w:type="default" r:id="rId4"/>
-          <w:headerReference w:type="first" r:id="rId5"/>
+          <w:headerReference w:type="default" r:id="rId5"/>
+          <w:headerReference w:type="first" r:id="rId6"/>
           <w:type w:val="nextPage"/>
           <w:pgSz w:w="12240" w:h="15840"/>
           <w:pgMar w:left="720" w:right="720" w:gutter="0" w:header="432" w:top="763" w:footer="0" w:bottom="763"/>
@@ -863,7 +910,7 @@
           <w:szCs w:val="21"/>
         </w:rPr>
       </w:pPr>
-      <w:bookmarkStart w:id="5" w:name="_Hlk108022267"/>
+      <w:bookmarkStart w:id="5" w:name="_Hlk1080222671"/>
       <w:bookmarkEnd w:id="5"/>
       <w:r>
         <w:rPr>
@@ -1361,12 +1408,24 @@
         <w:rPr>
           <w:rFonts w:cs="Calibri Light" w:ascii="Calibri Light" w:hAnsi="Calibri Light"/>
           <w:b/>
+          <w:bCs/>
           <w:color w:val="262626" w:themeColor="text1" w:themeTint="d9"/>
           <w:spacing w:val="2"/>
           <w:sz w:val="21"/>
           <w:szCs w:val="21"/>
         </w:rPr>
-        <w:t>Nov. 2015 – May 2019</w:t>
+        <w:t>Jul</w:t>
+      </w:r>
+      <w:r>
+        <w:rPr>
+          <w:rFonts w:cs="Calibri Light" w:ascii="Calibri Light" w:hAnsi="Calibri Light"/>
+          <w:b/>
+          <w:color w:val="262626" w:themeColor="text1" w:themeTint="d9"/>
+          <w:spacing w:val="2"/>
+          <w:sz w:val="21"/>
+          <w:szCs w:val="21"/>
+        </w:rPr>
+        <w:t>. 2015 – May 2019</w:t>
       </w:r>
     </w:p>
     <w:p>
@@ -1882,7 +1941,7 @@
         <mc:Choice Requires="wps">
           <w:drawing>
             <wp:inline distT="0" distB="3810" distL="0" distR="0" wp14:anchorId="5EBBC659">
-              <wp:extent cx="137795" cy="92075"/>
+              <wp:extent cx="138430" cy="92710"/>
               <wp:effectExtent l="0" t="0" r="0" b="3810"/>
               <wp:docPr id="1" name="Kształt1"/>
               <a:graphic xmlns:a="http://schemas.openxmlformats.org/drawingml/2006/main">
@@ -1892,7 +1951,7 @@
                     <wps:spPr>
                       <a:xfrm>
                         <a:off x="0" y="0"/>
-                        <a:ext cx="137160" cy="91440"/>
+                        <a:ext cx="137880" cy="92160"/>
                       </a:xfrm>
                       <a:custGeom>
                         <a:avLst/>
@@ -2031,7 +2090,7 @@
         <mc:Choice Requires="wps">
           <w:drawing>
             <wp:inline distT="0" distB="4445" distL="0" distR="4445" wp14:anchorId="159235CB">
-              <wp:extent cx="110490" cy="110490"/>
+              <wp:extent cx="111125" cy="111125"/>
               <wp:effectExtent l="0" t="0" r="4445" b="4445"/>
               <wp:docPr id="2" name="Kształt2"/>
               <a:graphic xmlns:a="http://schemas.openxmlformats.org/drawingml/2006/main">
@@ -2041,7 +2100,7 @@
                     <wps:spPr>
                       <a:xfrm>
                         <a:off x="0" y="0"/>
-                        <a:ext cx="109800" cy="109800"/>
+                        <a:ext cx="110520" cy="110520"/>
                       </a:xfrm>
                       <a:custGeom>
                         <a:avLst/>
@@ -2610,15 +2669,15 @@
       <mc:AlternateContent>
         <mc:Choice Requires="wps">
           <w:drawing>
-            <wp:anchor behindDoc="1" distT="12700" distB="12700" distL="12700" distR="12700" simplePos="0" locked="0" layoutInCell="0" allowOverlap="1" relativeHeight="4" wp14:anchorId="4F2BDB03">
+            <wp:anchor behindDoc="1" distT="12700" distB="12700" distL="12700" distR="12700" simplePos="0" locked="0" layoutInCell="0" allowOverlap="1" relativeHeight="3" wp14:anchorId="4F2BDB03">
               <wp:simplePos x="0" y="0"/>
               <wp:positionH relativeFrom="column">
-                <wp:posOffset>-746125</wp:posOffset>
+                <wp:posOffset>-747395</wp:posOffset>
               </wp:positionH>
               <wp:positionV relativeFrom="paragraph">
-                <wp:posOffset>-274320</wp:posOffset>
+                <wp:posOffset>-274955</wp:posOffset>
               </wp:positionV>
-              <wp:extent cx="8194040" cy="610235"/>
+              <wp:extent cx="8194675" cy="610870"/>
               <wp:effectExtent l="0" t="0" r="0" b="0"/>
               <wp:wrapNone/>
               <wp:docPr id="3" name="Isosceles Triangle 9"/>
@@ -2629,7 +2688,7 @@
                     <wps:spPr>
                       <a:xfrm flipH="1" rot="10800000">
                         <a:off x="0" y="0"/>
-                        <a:ext cx="8193240" cy="609480"/>
+                        <a:ext cx="8193960" cy="610200"/>
                       </a:xfrm>
                       <a:custGeom>
                         <a:avLst/>
@@ -2698,7 +2757,7 @@
       <w:lvlJc w:val="left"/>
       <w:pPr>
         <w:tabs>
-          <w:tab w:val="num" w:pos="432"/>
+          <w:tab w:val="num" w:pos="0"/>
         </w:tabs>
         <w:ind w:left="432" w:hanging="432"/>
       </w:pPr>
@@ -2712,7 +2771,7 @@
       <w:lvlJc w:val="left"/>
       <w:pPr>
         <w:tabs>
-          <w:tab w:val="num" w:pos="576"/>
+          <w:tab w:val="num" w:pos="0"/>
         </w:tabs>
         <w:ind w:left="576" w:hanging="576"/>
       </w:pPr>
@@ -2726,7 +2785,7 @@
       <w:lvlJc w:val="left"/>
       <w:pPr>
         <w:tabs>
-          <w:tab w:val="num" w:pos="720"/>
+          <w:tab w:val="num" w:pos="0"/>
         </w:tabs>
         <w:ind w:left="720" w:hanging="720"/>
       </w:pPr>
@@ -3521,7 +3580,7 @@
       <w:kern w:val="0"/>
       <w:sz w:val="20"/>
       <w:szCs w:val="20"/>
-      <w:lang w:eastAsia="ar-SA" w:val="en-US" w:bidi="ar-SA"/>
+      <w:lang w:val="en-US" w:eastAsia="ar-SA" w:bidi="ar-SA"/>
     </w:rPr>
   </w:style>
   <w:style w:type="paragraph" w:styleId="Nagwek1">
@@ -3873,6 +3932,7 @@
     <w:qFormat/>
     <w:pPr>
       <w:widowControl/>
+      <w:suppressAutoHyphens w:val="true"/>
       <w:bidi w:val="0"/>
       <w:spacing w:before="0" w:after="0"/>
       <w:jc w:val="left"/>

</xml_diff>